<commit_message>
updated crud application project document
</commit_message>
<xml_diff>
--- a/mongodb.docx
+++ b/mongodb.docx
@@ -522,10 +522,10 @@
           <w:noProof/>
         </w:rPr>
         <w:drawing>
-          <wp:inline distT="0" distB="0" distL="0" distR="0" wp14:anchorId="7747DDB5" wp14:editId="75AEF2A1">
-            <wp:extent cx="5731510" cy="2796540"/>
+          <wp:inline distT="0" distB="0" distL="0" distR="0" wp14:anchorId="5E1496B6" wp14:editId="2D085BD4">
+            <wp:extent cx="5731510" cy="1082040"/>
             <wp:effectExtent l="0" t="0" r="2540" b="3810"/>
-            <wp:docPr id="3" name="Picture 3"/>
+            <wp:docPr id="5" name="Picture 5"/>
             <wp:cNvGraphicFramePr>
               <a:graphicFrameLocks xmlns:a="http://schemas.openxmlformats.org/drawingml/2006/main" noChangeAspect="1"/>
             </wp:cNvGraphicFramePr>
@@ -533,7 +533,7 @@
               <a:graphicData uri="http://schemas.openxmlformats.org/drawingml/2006/picture">
                 <pic:pic xmlns:pic="http://schemas.openxmlformats.org/drawingml/2006/picture">
                   <pic:nvPicPr>
-                    <pic:cNvPr id="0" name="Picture 3"/>
+                    <pic:cNvPr id="0" name="Picture 1"/>
                     <pic:cNvPicPr>
                       <a:picLocks noChangeAspect="1" noChangeArrowheads="1"/>
                     </pic:cNvPicPr>
@@ -554,7 +554,7 @@
                   <pic:spPr bwMode="auto">
                     <a:xfrm>
                       <a:off x="0" y="0"/>
-                      <a:ext cx="5731510" cy="2796540"/>
+                      <a:ext cx="5731510" cy="1082040"/>
                     </a:xfrm>
                     <a:prstGeom prst="rect">
                       <a:avLst/>
@@ -1227,14 +1227,51 @@
         <w:t xml:space="preserve">Backend : </w:t>
       </w:r>
       <w:r>
-        <w:t>Java</w:t>
-      </w:r>
-      <w:r>
-        <w:t xml:space="preserve">, </w:t>
-      </w:r>
-      <w:r>
-        <w:t>Mongo DB</w:t>
-      </w:r>
+        <w:t>Java, Mongo DB</w:t>
+      </w:r>
+    </w:p>
+    <w:p>
+      <w:pPr>
+        <w:rPr>
+          <w:sz w:val="44"/>
+          <w:szCs w:val="44"/>
+        </w:rPr>
+      </w:pPr>
+      <w:r>
+        <w:rPr>
+          <w:sz w:val="44"/>
+          <w:szCs w:val="44"/>
+        </w:rPr>
+        <w:t xml:space="preserve">Mongo </w:t>
+      </w:r>
+      <w:proofErr w:type="spellStart"/>
+      <w:r>
+        <w:rPr>
+          <w:sz w:val="44"/>
+          <w:szCs w:val="44"/>
+        </w:rPr>
+        <w:t>db</w:t>
+      </w:r>
+      <w:proofErr w:type="spellEnd"/>
+    </w:p>
+    <w:p>
+      <w:r>
+        <w:t xml:space="preserve">MongoDB is a source-available cross-platform document-oriented database program. Classified as a NoSQL database program, MongoDB uses JSON-like documents with optional schemas. MongoDB is developed by MongoDB Inc. and licensed under the </w:t>
+      </w:r>
+      <w:r>
+        <w:t>Server-Side</w:t>
+      </w:r>
+      <w:r>
+        <w:t xml:space="preserve"> Public License (SSPL) which is deemed non-free by several distributions.</w:t>
+      </w:r>
+    </w:p>
+    <w:p>
+      <w:pPr>
+        <w:rPr>
+          <w:sz w:val="44"/>
+          <w:szCs w:val="44"/>
+        </w:rPr>
+      </w:pPr>
     </w:p>
     <w:p>
       <w:pPr>
@@ -1249,47 +1286,6 @@
           <w:szCs w:val="44"/>
         </w:rPr>
         <w:lastRenderedPageBreak/>
-        <w:t xml:space="preserve">Mongo </w:t>
-      </w:r>
-      <w:r>
-        <w:rPr>
-          <w:sz w:val="44"/>
-          <w:szCs w:val="44"/>
-        </w:rPr>
-        <w:t>db</w:t>
-      </w:r>
-    </w:p>
-    <w:p>
-      <w:r>
-        <w:t xml:space="preserve">MongoDB is a source-available cross-platform document-oriented database program. Classified as a NoSQL database program, MongoDB uses JSON-like documents with optional schemas. MongoDB is developed by MongoDB Inc. and licensed under the </w:t>
-      </w:r>
-      <w:r>
-        <w:t>Server-Side</w:t>
-      </w:r>
-      <w:r>
-        <w:t xml:space="preserve"> Public License (SSPL) which is deemed non-free by several distributions.</w:t>
-      </w:r>
-    </w:p>
-    <w:p>
-      <w:pPr>
-        <w:rPr>
-          <w:sz w:val="44"/>
-          <w:szCs w:val="44"/>
-        </w:rPr>
-      </w:pPr>
-    </w:p>
-    <w:p>
-      <w:pPr>
-        <w:rPr>
-          <w:sz w:val="44"/>
-          <w:szCs w:val="44"/>
-        </w:rPr>
-      </w:pPr>
-      <w:r>
-        <w:rPr>
-          <w:sz w:val="44"/>
-          <w:szCs w:val="44"/>
-        </w:rPr>
         <w:t xml:space="preserve">Java </w:t>
       </w:r>
     </w:p>
@@ -1392,6 +1388,33 @@
           <w:szCs w:val="48"/>
         </w:rPr>
       </w:pPr>
+    </w:p>
+    <w:p>
+      <w:pPr>
+        <w:jc w:val="center"/>
+        <w:rPr>
+          <w:sz w:val="48"/>
+          <w:szCs w:val="48"/>
+        </w:rPr>
+      </w:pPr>
+    </w:p>
+    <w:p>
+      <w:pPr>
+        <w:jc w:val="center"/>
+        <w:rPr>
+          <w:sz w:val="48"/>
+          <w:szCs w:val="48"/>
+        </w:rPr>
+      </w:pPr>
+    </w:p>
+    <w:p>
+      <w:pPr>
+        <w:jc w:val="center"/>
+        <w:rPr>
+          <w:sz w:val="48"/>
+          <w:szCs w:val="48"/>
+        </w:rPr>
+      </w:pPr>
       <w:r>
         <w:rPr>
           <w:sz w:val="48"/>
@@ -1423,8 +1446,8 @@
           <w:szCs w:val="48"/>
         </w:rPr>
         <w:drawing>
-          <wp:inline distT="0" distB="0" distL="0" distR="0" wp14:anchorId="6FCFA4BB" wp14:editId="64E9696D">
-            <wp:extent cx="5731510" cy="3205480"/>
+          <wp:inline distT="0" distB="0" distL="0" distR="0" wp14:anchorId="2E25295E" wp14:editId="31BE232E">
+            <wp:extent cx="5731510" cy="1428750"/>
             <wp:effectExtent l="0" t="0" r="2540" b="0"/>
             <wp:docPr id="1" name="Picture 1"/>
             <wp:cNvGraphicFramePr>
@@ -1446,7 +1469,7 @@
                   <pic:spPr>
                     <a:xfrm>
                       <a:off x="0" y="0"/>
-                      <a:ext cx="5731510" cy="3205480"/>
+                      <a:ext cx="5731510" cy="1428750"/>
                     </a:xfrm>
                     <a:prstGeom prst="rect">
                       <a:avLst/>
@@ -1538,6 +1561,30 @@
           <w:szCs w:val="48"/>
         </w:rPr>
       </w:pPr>
+    </w:p>
+    <w:p>
+      <w:pPr>
+        <w:rPr>
+          <w:sz w:val="48"/>
+          <w:szCs w:val="48"/>
+        </w:rPr>
+      </w:pPr>
+    </w:p>
+    <w:p>
+      <w:pPr>
+        <w:rPr>
+          <w:sz w:val="48"/>
+          <w:szCs w:val="48"/>
+        </w:rPr>
+      </w:pPr>
+    </w:p>
+    <w:p>
+      <w:pPr>
+        <w:rPr>
+          <w:sz w:val="48"/>
+          <w:szCs w:val="48"/>
+        </w:rPr>
+      </w:pPr>
       <w:r>
         <w:rPr>
           <w:sz w:val="48"/>
@@ -1564,6 +1611,7 @@
       </w:pPr>
       <w:r>
         <w:rPr>
+          <w:noProof/>
           <w:sz w:val="48"/>
           <w:szCs w:val="48"/>
         </w:rPr>
@@ -1628,6 +1676,7 @@
       </w:pPr>
       <w:r>
         <w:rPr>
+          <w:noProof/>
           <w:sz w:val="48"/>
           <w:szCs w:val="48"/>
         </w:rPr>
@@ -1717,6 +1766,7 @@
       </w:pPr>
       <w:r>
         <w:rPr>
+          <w:noProof/>
           <w:sz w:val="48"/>
           <w:szCs w:val="48"/>
         </w:rPr>
@@ -1789,6 +1839,7 @@
       </w:pPr>
       <w:r>
         <w:rPr>
+          <w:noProof/>
           <w:sz w:val="48"/>
           <w:szCs w:val="48"/>
         </w:rPr>
@@ -1870,6 +1921,7 @@
       </w:pPr>
       <w:r>
         <w:rPr>
+          <w:noProof/>
           <w:sz w:val="48"/>
           <w:szCs w:val="48"/>
         </w:rPr>
@@ -1934,6 +1986,7 @@
       </w:pPr>
       <w:r>
         <w:rPr>
+          <w:noProof/>
           <w:sz w:val="44"/>
           <w:szCs w:val="44"/>
         </w:rPr>
@@ -2030,6 +2083,7 @@
       </w:pPr>
       <w:r>
         <w:rPr>
+          <w:noProof/>
           <w:sz w:val="44"/>
           <w:szCs w:val="44"/>
         </w:rPr>
@@ -2058,6 +2112,98 @@
                     <a:xfrm>
                       <a:off x="0" y="0"/>
                       <a:ext cx="5731510" cy="3790315"/>
+                    </a:xfrm>
+                    <a:prstGeom prst="rect">
+                      <a:avLst/>
+                    </a:prstGeom>
+                  </pic:spPr>
+                </pic:pic>
+              </a:graphicData>
+            </a:graphic>
+          </wp:inline>
+        </w:drawing>
+      </w:r>
+    </w:p>
+    <w:p>
+      <w:pPr>
+        <w:rPr>
+          <w:sz w:val="44"/>
+          <w:szCs w:val="44"/>
+        </w:rPr>
+      </w:pPr>
+      <w:r>
+        <w:rPr>
+          <w:sz w:val="44"/>
+          <w:szCs w:val="44"/>
+        </w:rPr>
+        <w:t>8.Insert</w:t>
+      </w:r>
+      <w:r>
+        <w:rPr>
+          <w:sz w:val="44"/>
+          <w:szCs w:val="44"/>
+        </w:rPr>
+        <w:t xml:space="preserve"> </w:t>
+      </w:r>
+      <w:r>
+        <w:rPr>
+          <w:sz w:val="44"/>
+          <w:szCs w:val="44"/>
+        </w:rPr>
+        <w:t>mul</w:t>
+      </w:r>
+      <w:r>
+        <w:rPr>
+          <w:sz w:val="44"/>
+          <w:szCs w:val="44"/>
+        </w:rPr>
+        <w:t xml:space="preserve">tiple </w:t>
+      </w:r>
+      <w:r>
+        <w:rPr>
+          <w:sz w:val="44"/>
+          <w:szCs w:val="44"/>
+        </w:rPr>
+        <w:t>documents</w:t>
+      </w:r>
+    </w:p>
+    <w:p>
+      <w:pPr>
+        <w:rPr>
+          <w:sz w:val="44"/>
+          <w:szCs w:val="44"/>
+        </w:rPr>
+      </w:pPr>
+      <w:r>
+        <w:rPr>
+          <w:sz w:val="44"/>
+          <w:szCs w:val="44"/>
+        </w:rPr>
+        <w:drawing>
+          <wp:inline distT="0" distB="0" distL="0" distR="0" wp14:anchorId="721E3F90" wp14:editId="1720A021">
+            <wp:extent cx="5731510" cy="3059430"/>
+            <wp:effectExtent l="0" t="0" r="2540" b="7620"/>
+            <wp:docPr id="2" name="Picture 2"/>
+            <wp:cNvGraphicFramePr>
+              <a:graphicFrameLocks xmlns:a="http://schemas.openxmlformats.org/drawingml/2006/main" noChangeAspect="1"/>
+            </wp:cNvGraphicFramePr>
+            <a:graphic xmlns:a="http://schemas.openxmlformats.org/drawingml/2006/main">
+              <a:graphicData uri="http://schemas.openxmlformats.org/drawingml/2006/picture">
+                <pic:pic xmlns:pic="http://schemas.openxmlformats.org/drawingml/2006/picture">
+                  <pic:nvPicPr>
+                    <pic:cNvPr id="1" name=""/>
+                    <pic:cNvPicPr/>
+                  </pic:nvPicPr>
+                  <pic:blipFill>
+                    <a:blip r:embed="rId14"/>
+                    <a:stretch>
+                      <a:fillRect/>
+                    </a:stretch>
+                  </pic:blipFill>
+                  <pic:spPr>
+                    <a:xfrm>
+                      <a:off x="0" y="0"/>
+                      <a:ext cx="5731510" cy="3059430"/>
                     </a:xfrm>
                     <a:prstGeom prst="rect">
                       <a:avLst/>

</xml_diff>